<commit_message>
Appendices, system, sequence diagram, javadoc, implementation, test updated
</commit_message>
<xml_diff>
--- a/Appendices.docx
+++ b/Appendices.docx
@@ -4406,10 +4406,10 @@
           <w:noProof/>
         </w:rPr>
         <w:drawing>
-          <wp:inline distT="0" distB="0" distL="0" distR="0" wp14:anchorId="7D5BCBD3" wp14:editId="45A74DAC">
-            <wp:extent cx="13477875" cy="5459101"/>
-            <wp:effectExtent l="0" t="0" r="0" b="8255"/>
-            <wp:docPr id="24" name="Picture 24"/>
+          <wp:inline distT="0" distB="0" distL="0" distR="0" wp14:anchorId="0D6EC9B6" wp14:editId="6E279532">
+            <wp:extent cx="13771428" cy="5161905"/>
+            <wp:effectExtent l="0" t="0" r="1905" b="1270"/>
+            <wp:docPr id="25" name="Picture 25"/>
             <wp:cNvGraphicFramePr>
               <a:graphicFrameLocks xmlns:a="http://schemas.openxmlformats.org/drawingml/2006/main" noChangeAspect="1"/>
             </wp:cNvGraphicFramePr>
@@ -4429,7 +4429,7 @@
                   <pic:spPr>
                     <a:xfrm>
                       <a:off x="0" y="0"/>
-                      <a:ext cx="13501557" cy="5468693"/>
+                      <a:ext cx="13771428" cy="5161905"/>
                     </a:xfrm>
                     <a:prstGeom prst="rect">
                       <a:avLst/>
@@ -4449,7 +4449,6 @@
           <w:szCs w:val="40"/>
         </w:rPr>
       </w:pPr>
-      <w:bookmarkStart w:id="0" w:name="_GoBack"/>
       <w:r>
         <w:rPr>
           <w:sz w:val="40"/>
@@ -4459,7 +4458,6 @@
         <w:t>9.6 Analysis Diagram</w:t>
       </w:r>
     </w:p>
-    <w:bookmarkEnd w:id="0"/>
     <w:p>
       <w:pPr>
         <w:sectPr>
@@ -4475,7 +4473,7 @@
         </w:rPr>
         <w:drawing>
           <wp:inline distT="0" distB="0" distL="0" distR="0" wp14:anchorId="6259AA76" wp14:editId="4A0034C0">
-            <wp:extent cx="10058400" cy="4985385"/>
+            <wp:extent cx="10915650" cy="4985385"/>
             <wp:effectExtent l="0" t="0" r="0" b="5715"/>
             <wp:docPr id="31" name="Picture 31"/>
             <wp:cNvGraphicFramePr>
@@ -4497,7 +4495,7 @@
                   <pic:spPr>
                     <a:xfrm>
                       <a:off x="0" y="0"/>
-                      <a:ext cx="10067697" cy="4989993"/>
+                      <a:ext cx="10925740" cy="4989993"/>
                     </a:xfrm>
                     <a:prstGeom prst="rect">
                       <a:avLst/>
@@ -4511,7 +4509,54 @@
       </w:r>
     </w:p>
     <w:p/>
-    <w:p/>
+    <w:p>
+      <w:pPr>
+        <w:rPr>
+          <w:sz w:val="40"/>
+          <w:szCs w:val="40"/>
+        </w:rPr>
+      </w:pPr>
+      <w:r>
+        <w:rPr>
+          <w:sz w:val="40"/>
+          <w:szCs w:val="40"/>
+        </w:rPr>
+        <w:t>9.7 Java Documentation</w:t>
+      </w:r>
+    </w:p>
+    <w:p>
+      <w:hyperlink r:id="rId42" w:history="1">
+        <w:r>
+          <w:object w:dxaOrig="1538" w:dyaOrig="991">
+            <v:shapetype id="_x0000_t75" coordsize="21600,21600" o:spt="75" o:preferrelative="t" path="m@4@5l@4@11@9@11@9@5xe" filled="f" stroked="f">
+              <v:stroke joinstyle="miter"/>
+              <v:formulas>
+                <v:f eqn="if lineDrawn pixelLineWidth 0"/>
+                <v:f eqn="sum @0 1 0"/>
+                <v:f eqn="sum 0 0 @1"/>
+                <v:f eqn="prod @2 1 2"/>
+                <v:f eqn="prod @3 21600 pixelWidth"/>
+                <v:f eqn="prod @3 21600 pixelHeight"/>
+                <v:f eqn="sum @0 0 1"/>
+                <v:f eqn="prod @6 1 2"/>
+                <v:f eqn="prod @7 21600 pixelWidth"/>
+                <v:f eqn="sum @8 21600 0"/>
+                <v:f eqn="prod @7 21600 pixelHeight"/>
+                <v:f eqn="sum @10 21600 0"/>
+              </v:formulas>
+              <v:path o:extrusionok="f" gradientshapeok="t" o:connecttype="rect"/>
+              <o:lock v:ext="edit" aspectratio="t"/>
+            </v:shapetype>
+            <v:shape id="_x0000_i1025" type="#_x0000_t75" style="width:77.25pt;height:49.5pt" o:ole="">
+              <v:imagedata r:id="rId43" o:title=""/>
+            </v:shape>
+            <o:OLEObject Type="Embed" ProgID="Package" ShapeID="_x0000_i1025" DrawAspect="Icon" ObjectID="_1574845668" r:id="rId44"/>
+          </w:object>
+        </w:r>
+      </w:hyperlink>
+      <w:bookmarkStart w:id="0" w:name="_GoBack"/>
+      <w:bookmarkEnd w:id="0"/>
+    </w:p>
     <w:sectPr>
       <w:pgSz w:w="12242" w:h="15842" w:code="275"/>
       <w:pgMar w:top="1440" w:right="1440" w:bottom="1440" w:left="1440" w:header="720" w:footer="720" w:gutter="0"/>
@@ -5361,7 +5406,7 @@
 </file>
 
 <file path=customXml/itemProps1.xml><?xml version="1.0" encoding="utf-8"?>
-<ds:datastoreItem xmlns:ds="http://schemas.openxmlformats.org/officeDocument/2006/customXml" ds:itemID="{F650BE75-3548-4612-ADF3-2F483E70A657}">
+<ds:datastoreItem xmlns:ds="http://schemas.openxmlformats.org/officeDocument/2006/customXml" ds:itemID="{76746290-A047-4397-9D6B-9CD7244DB847}">
   <ds:schemaRefs>
     <ds:schemaRef ds:uri="http://schemas.openxmlformats.org/officeDocument/2006/bibliography"/>
   </ds:schemaRefs>

</xml_diff>

<commit_message>
PRoject Report, analysis diagram
</commit_message>
<xml_diff>
--- a/Appendices.docx
+++ b/Appendices.docx
@@ -16,6 +16,277 @@
         </w:rPr>
         <w:t>Appendices</w:t>
       </w:r>
+    </w:p>
+    <w:p>
+      <w:pPr>
+        <w:rPr>
+          <w:sz w:val="50"/>
+          <w:szCs w:val="50"/>
+        </w:rPr>
+      </w:pPr>
+    </w:p>
+    <w:p>
+      <w:pPr>
+        <w:rPr>
+          <w:sz w:val="36"/>
+          <w:szCs w:val="36"/>
+        </w:rPr>
+      </w:pPr>
+      <w:r>
+        <w:rPr>
+          <w:sz w:val="36"/>
+          <w:szCs w:val="36"/>
+        </w:rPr>
+        <w:t>9.1 Activity Diagram pg. 2</w:t>
+      </w:r>
+    </w:p>
+    <w:p>
+      <w:pPr>
+        <w:rPr>
+          <w:sz w:val="50"/>
+          <w:szCs w:val="50"/>
+        </w:rPr>
+      </w:pPr>
+      <w:r>
+        <w:rPr>
+          <w:sz w:val="36"/>
+          <w:szCs w:val="36"/>
+        </w:rPr>
+        <w:t>9.2 Use Case Description pg. 6</w:t>
+      </w:r>
+    </w:p>
+    <w:p>
+      <w:pPr>
+        <w:rPr>
+          <w:sz w:val="36"/>
+          <w:szCs w:val="36"/>
+        </w:rPr>
+      </w:pPr>
+      <w:r>
+        <w:rPr>
+          <w:sz w:val="36"/>
+          <w:szCs w:val="36"/>
+        </w:rPr>
+        <w:t>9.3</w:t>
+      </w:r>
+      <w:r>
+        <w:rPr>
+          <w:sz w:val="36"/>
+          <w:szCs w:val="36"/>
+        </w:rPr>
+        <w:t xml:space="preserve"> Class diagram pg. 11</w:t>
+      </w:r>
+    </w:p>
+    <w:p>
+      <w:pPr>
+        <w:rPr>
+          <w:sz w:val="36"/>
+          <w:szCs w:val="36"/>
+        </w:rPr>
+      </w:pPr>
+      <w:r>
+        <w:rPr>
+          <w:sz w:val="36"/>
+          <w:szCs w:val="36"/>
+        </w:rPr>
+        <w:t>9.4</w:t>
+      </w:r>
+      <w:r>
+        <w:rPr>
+          <w:sz w:val="36"/>
+          <w:szCs w:val="36"/>
+        </w:rPr>
+        <w:t xml:space="preserve"> User Guide pg. 12</w:t>
+      </w:r>
+    </w:p>
+    <w:p>
+      <w:pPr>
+        <w:rPr>
+          <w:sz w:val="36"/>
+          <w:szCs w:val="36"/>
+        </w:rPr>
+      </w:pPr>
+      <w:r>
+        <w:rPr>
+          <w:sz w:val="36"/>
+          <w:szCs w:val="36"/>
+        </w:rPr>
+        <w:t>9.5</w:t>
+      </w:r>
+      <w:r>
+        <w:rPr>
+          <w:sz w:val="36"/>
+          <w:szCs w:val="36"/>
+        </w:rPr>
+        <w:t xml:space="preserve"> Sequence Diagram</w:t>
+      </w:r>
+      <w:r>
+        <w:rPr>
+          <w:sz w:val="36"/>
+          <w:szCs w:val="36"/>
+        </w:rPr>
+        <w:t xml:space="preserve"> pg. 24</w:t>
+      </w:r>
+    </w:p>
+    <w:p>
+      <w:pPr>
+        <w:rPr>
+          <w:sz w:val="36"/>
+          <w:szCs w:val="36"/>
+        </w:rPr>
+      </w:pPr>
+      <w:r>
+        <w:rPr>
+          <w:sz w:val="36"/>
+          <w:szCs w:val="36"/>
+        </w:rPr>
+        <w:t>9.6</w:t>
+      </w:r>
+      <w:r>
+        <w:rPr>
+          <w:sz w:val="36"/>
+          <w:szCs w:val="36"/>
+        </w:rPr>
+        <w:t xml:space="preserve"> </w:t>
+      </w:r>
+      <w:r>
+        <w:rPr>
+          <w:sz w:val="36"/>
+          <w:szCs w:val="36"/>
+        </w:rPr>
+        <w:t xml:space="preserve">Analysis Diagram </w:t>
+      </w:r>
+      <w:r>
+        <w:rPr>
+          <w:sz w:val="36"/>
+          <w:szCs w:val="36"/>
+        </w:rPr>
+        <w:t>pg. 25</w:t>
+      </w:r>
+    </w:p>
+    <w:p>
+      <w:pPr>
+        <w:rPr>
+          <w:sz w:val="36"/>
+          <w:szCs w:val="36"/>
+        </w:rPr>
+      </w:pPr>
+      <w:r>
+        <w:rPr>
+          <w:sz w:val="36"/>
+          <w:szCs w:val="36"/>
+        </w:rPr>
+        <w:t>9.7</w:t>
+      </w:r>
+      <w:r>
+        <w:rPr>
+          <w:sz w:val="36"/>
+          <w:szCs w:val="36"/>
+        </w:rPr>
+        <w:t xml:space="preserve"> </w:t>
+      </w:r>
+      <w:r>
+        <w:rPr>
+          <w:sz w:val="36"/>
+          <w:szCs w:val="36"/>
+        </w:rPr>
+        <w:t xml:space="preserve">Java Documentation </w:t>
+      </w:r>
+      <w:r>
+        <w:rPr>
+          <w:sz w:val="36"/>
+          <w:szCs w:val="36"/>
+        </w:rPr>
+        <w:t>pg. 26</w:t>
+      </w:r>
+    </w:p>
+    <w:p>
+      <w:pPr>
+        <w:rPr>
+          <w:sz w:val="36"/>
+          <w:szCs w:val="36"/>
+        </w:rPr>
+      </w:pPr>
+      <w:r>
+        <w:rPr>
+          <w:sz w:val="36"/>
+          <w:szCs w:val="36"/>
+        </w:rPr>
+        <w:t>9.8 Activity Diagram pg. 2</w:t>
+      </w:r>
+      <w:r>
+        <w:rPr>
+          <w:sz w:val="36"/>
+          <w:szCs w:val="36"/>
+        </w:rPr>
+        <w:t>6</w:t>
+      </w:r>
+      <w:bookmarkStart w:id="0" w:name="_GoBack"/>
+      <w:bookmarkEnd w:id="0"/>
+    </w:p>
+    <w:p>
+      <w:pPr>
+        <w:rPr>
+          <w:sz w:val="50"/>
+          <w:szCs w:val="50"/>
+        </w:rPr>
+      </w:pPr>
+    </w:p>
+    <w:p>
+      <w:pPr>
+        <w:rPr>
+          <w:sz w:val="50"/>
+          <w:szCs w:val="50"/>
+        </w:rPr>
+      </w:pPr>
+    </w:p>
+    <w:p>
+      <w:pPr>
+        <w:rPr>
+          <w:sz w:val="50"/>
+          <w:szCs w:val="50"/>
+        </w:rPr>
+      </w:pPr>
+    </w:p>
+    <w:p>
+      <w:pPr>
+        <w:rPr>
+          <w:sz w:val="50"/>
+          <w:szCs w:val="50"/>
+        </w:rPr>
+      </w:pPr>
+    </w:p>
+    <w:p>
+      <w:pPr>
+        <w:rPr>
+          <w:sz w:val="50"/>
+          <w:szCs w:val="50"/>
+        </w:rPr>
+      </w:pPr>
+    </w:p>
+    <w:p>
+      <w:pPr>
+        <w:rPr>
+          <w:sz w:val="50"/>
+          <w:szCs w:val="50"/>
+        </w:rPr>
+      </w:pPr>
+    </w:p>
+    <w:p>
+      <w:pPr>
+        <w:rPr>
+          <w:sz w:val="50"/>
+          <w:szCs w:val="50"/>
+        </w:rPr>
+      </w:pPr>
+    </w:p>
+    <w:p>
+      <w:pPr>
+        <w:rPr>
+          <w:sz w:val="50"/>
+          <w:szCs w:val="50"/>
+        </w:rPr>
+      </w:pPr>
     </w:p>
     <w:p>
       <w:pPr>
@@ -406,8 +677,17 @@
           <w:sz w:val="40"/>
           <w:szCs w:val="40"/>
         </w:rPr>
-        <w:t xml:space="preserve"> Use Case Description</w:t>
-      </w:r>
+        <w:t xml:space="preserve"> </w:t>
+      </w:r>
+      <w:bookmarkStart w:id="1" w:name="_Hlk501190762"/>
+      <w:r>
+        <w:rPr>
+          <w:sz w:val="40"/>
+          <w:szCs w:val="40"/>
+        </w:rPr>
+        <w:t>Use Case Description</w:t>
+      </w:r>
+      <w:bookmarkEnd w:id="1"/>
     </w:p>
     <w:p>
       <w:pPr>
@@ -4547,15 +4827,341 @@
               <v:path o:extrusionok="f" gradientshapeok="t" o:connecttype="rect"/>
               <o:lock v:ext="edit" aspectratio="t"/>
             </v:shapetype>
-            <v:shape id="_x0000_i1025" type="#_x0000_t75" style="width:77.25pt;height:49.5pt" o:ole="">
+            <v:shape id="_x0000_i1025" type="#_x0000_t75" style="width:76.7pt;height:49.55pt" o:ole="">
               <v:imagedata r:id="rId43" o:title=""/>
             </v:shape>
-            <o:OLEObject Type="Embed" ProgID="Package" ShapeID="_x0000_i1025" DrawAspect="Icon" ObjectID="_1574845668" r:id="rId44"/>
+            <o:OLEObject Type="Embed" ProgID="Package" ShapeID="_x0000_i1025" DrawAspect="Icon" ObjectID="_1574933087" r:id="rId44"/>
           </w:object>
         </w:r>
       </w:hyperlink>
-      <w:bookmarkStart w:id="0" w:name="_GoBack"/>
-      <w:bookmarkEnd w:id="0"/>
+    </w:p>
+    <w:p/>
+    <w:p>
+      <w:pPr>
+        <w:rPr>
+          <w:noProof/>
+        </w:rPr>
+      </w:pPr>
+      <w:r>
+        <w:rPr>
+          <w:sz w:val="40"/>
+          <w:szCs w:val="40"/>
+        </w:rPr>
+        <w:t>9.8 Activity Diagram</w:t>
+      </w:r>
+      <w:r>
+        <w:rPr>
+          <w:noProof/>
+        </w:rPr>
+        <w:t xml:space="preserve"> </w:t>
+      </w:r>
+    </w:p>
+    <w:p>
+      <w:pPr>
+        <w:rPr>
+          <w:noProof/>
+        </w:rPr>
+      </w:pPr>
+      <w:r>
+        <w:rPr>
+          <w:b/>
+        </w:rPr>
+        <w:t>Search Events</w:t>
+      </w:r>
+      <w:r>
+        <w:rPr>
+          <w:noProof/>
+        </w:rPr>
+        <w:drawing>
+          <wp:inline distT="0" distB="0" distL="0" distR="0" wp14:anchorId="033625C3" wp14:editId="022D62BE">
+            <wp:extent cx="5944870" cy="3972560"/>
+            <wp:effectExtent l="0" t="0" r="0" b="8890"/>
+            <wp:docPr id="24" name="Picture 24"/>
+            <wp:cNvGraphicFramePr>
+              <a:graphicFrameLocks xmlns:a="http://schemas.openxmlformats.org/drawingml/2006/main" noChangeAspect="1"/>
+            </wp:cNvGraphicFramePr>
+            <a:graphic xmlns:a="http://schemas.openxmlformats.org/drawingml/2006/main">
+              <a:graphicData uri="http://schemas.openxmlformats.org/drawingml/2006/picture">
+                <pic:pic xmlns:pic="http://schemas.openxmlformats.org/drawingml/2006/picture">
+                  <pic:nvPicPr>
+                    <pic:cNvPr id="1" name=""/>
+                    <pic:cNvPicPr/>
+                  </pic:nvPicPr>
+                  <pic:blipFill>
+                    <a:blip r:embed="rId45"/>
+                    <a:stretch>
+                      <a:fillRect/>
+                    </a:stretch>
+                  </pic:blipFill>
+                  <pic:spPr>
+                    <a:xfrm>
+                      <a:off x="0" y="0"/>
+                      <a:ext cx="5944870" cy="3972560"/>
+                    </a:xfrm>
+                    <a:prstGeom prst="rect">
+                      <a:avLst/>
+                    </a:prstGeom>
+                  </pic:spPr>
+                </pic:pic>
+              </a:graphicData>
+            </a:graphic>
+          </wp:inline>
+        </w:drawing>
+      </w:r>
+      <w:r>
+        <w:rPr>
+          <w:noProof/>
+        </w:rPr>
+        <w:t xml:space="preserve"> </w:t>
+      </w:r>
+    </w:p>
+    <w:p>
+      <w:pPr>
+        <w:rPr>
+          <w:noProof/>
+        </w:rPr>
+      </w:pPr>
+      <w:r>
+        <w:rPr>
+          <w:b/>
+          <w:noProof/>
+        </w:rPr>
+        <w:lastRenderedPageBreak/>
+        <w:t>Manage Members</w:t>
+      </w:r>
+      <w:r>
+        <w:rPr>
+          <w:noProof/>
+        </w:rPr>
+        <w:drawing>
+          <wp:inline distT="0" distB="0" distL="0" distR="0" wp14:anchorId="3570B803" wp14:editId="38009B67">
+            <wp:extent cx="5944870" cy="3970655"/>
+            <wp:effectExtent l="0" t="0" r="0" b="0"/>
+            <wp:docPr id="30" name="Picture 30"/>
+            <wp:cNvGraphicFramePr>
+              <a:graphicFrameLocks xmlns:a="http://schemas.openxmlformats.org/drawingml/2006/main" noChangeAspect="1"/>
+            </wp:cNvGraphicFramePr>
+            <a:graphic xmlns:a="http://schemas.openxmlformats.org/drawingml/2006/main">
+              <a:graphicData uri="http://schemas.openxmlformats.org/drawingml/2006/picture">
+                <pic:pic xmlns:pic="http://schemas.openxmlformats.org/drawingml/2006/picture">
+                  <pic:nvPicPr>
+                    <pic:cNvPr id="1" name=""/>
+                    <pic:cNvPicPr/>
+                  </pic:nvPicPr>
+                  <pic:blipFill>
+                    <a:blip r:embed="rId46"/>
+                    <a:stretch>
+                      <a:fillRect/>
+                    </a:stretch>
+                  </pic:blipFill>
+                  <pic:spPr>
+                    <a:xfrm>
+                      <a:off x="0" y="0"/>
+                      <a:ext cx="5944870" cy="3970655"/>
+                    </a:xfrm>
+                    <a:prstGeom prst="rect">
+                      <a:avLst/>
+                    </a:prstGeom>
+                  </pic:spPr>
+                </pic:pic>
+              </a:graphicData>
+            </a:graphic>
+          </wp:inline>
+        </w:drawing>
+      </w:r>
+      <w:r>
+        <w:rPr>
+          <w:noProof/>
+        </w:rPr>
+        <w:t xml:space="preserve"> </w:t>
+      </w:r>
+      <w:r>
+        <w:rPr>
+          <w:b/>
+          <w:noProof/>
+        </w:rPr>
+        <w:lastRenderedPageBreak/>
+        <w:t>Manage Events</w:t>
+      </w:r>
+      <w:r>
+        <w:rPr>
+          <w:noProof/>
+        </w:rPr>
+        <w:drawing>
+          <wp:inline distT="0" distB="0" distL="0" distR="0" wp14:anchorId="45CC1C69" wp14:editId="01AE989D">
+            <wp:extent cx="5944870" cy="5264785"/>
+            <wp:effectExtent l="0" t="0" r="0" b="0"/>
+            <wp:docPr id="32" name="Picture 32"/>
+            <wp:cNvGraphicFramePr>
+              <a:graphicFrameLocks xmlns:a="http://schemas.openxmlformats.org/drawingml/2006/main" noChangeAspect="1"/>
+            </wp:cNvGraphicFramePr>
+            <a:graphic xmlns:a="http://schemas.openxmlformats.org/drawingml/2006/main">
+              <a:graphicData uri="http://schemas.openxmlformats.org/drawingml/2006/picture">
+                <pic:pic xmlns:pic="http://schemas.openxmlformats.org/drawingml/2006/picture">
+                  <pic:nvPicPr>
+                    <pic:cNvPr id="1" name=""/>
+                    <pic:cNvPicPr/>
+                  </pic:nvPicPr>
+                  <pic:blipFill>
+                    <a:blip r:embed="rId47"/>
+                    <a:stretch>
+                      <a:fillRect/>
+                    </a:stretch>
+                  </pic:blipFill>
+                  <pic:spPr>
+                    <a:xfrm>
+                      <a:off x="0" y="0"/>
+                      <a:ext cx="5944870" cy="5264785"/>
+                    </a:xfrm>
+                    <a:prstGeom prst="rect">
+                      <a:avLst/>
+                    </a:prstGeom>
+                  </pic:spPr>
+                </pic:pic>
+              </a:graphicData>
+            </a:graphic>
+          </wp:inline>
+        </w:drawing>
+      </w:r>
+      <w:r>
+        <w:rPr>
+          <w:noProof/>
+        </w:rPr>
+        <w:t xml:space="preserve"> </w:t>
+      </w:r>
+    </w:p>
+    <w:p>
+      <w:pPr>
+        <w:rPr>
+          <w:b/>
+          <w:noProof/>
+        </w:rPr>
+      </w:pPr>
+      <w:r>
+        <w:rPr>
+          <w:b/>
+          <w:noProof/>
+        </w:rPr>
+        <w:lastRenderedPageBreak/>
+        <w:t>List Members</w:t>
+      </w:r>
+      <w:r>
+        <w:rPr>
+          <w:noProof/>
+        </w:rPr>
+        <w:drawing>
+          <wp:inline distT="0" distB="0" distL="0" distR="0" wp14:anchorId="289530FE" wp14:editId="4590DF7B">
+            <wp:extent cx="5944870" cy="3989070"/>
+            <wp:effectExtent l="0" t="0" r="0" b="0"/>
+            <wp:docPr id="35" name="Picture 35"/>
+            <wp:cNvGraphicFramePr>
+              <a:graphicFrameLocks xmlns:a="http://schemas.openxmlformats.org/drawingml/2006/main" noChangeAspect="1"/>
+            </wp:cNvGraphicFramePr>
+            <a:graphic xmlns:a="http://schemas.openxmlformats.org/drawingml/2006/main">
+              <a:graphicData uri="http://schemas.openxmlformats.org/drawingml/2006/picture">
+                <pic:pic xmlns:pic="http://schemas.openxmlformats.org/drawingml/2006/picture">
+                  <pic:nvPicPr>
+                    <pic:cNvPr id="1" name=""/>
+                    <pic:cNvPicPr/>
+                  </pic:nvPicPr>
+                  <pic:blipFill>
+                    <a:blip r:embed="rId48"/>
+                    <a:stretch>
+                      <a:fillRect/>
+                    </a:stretch>
+                  </pic:blipFill>
+                  <pic:spPr>
+                    <a:xfrm>
+                      <a:off x="0" y="0"/>
+                      <a:ext cx="5944870" cy="3989070"/>
+                    </a:xfrm>
+                    <a:prstGeom prst="rect">
+                      <a:avLst/>
+                    </a:prstGeom>
+                  </pic:spPr>
+                </pic:pic>
+              </a:graphicData>
+            </a:graphic>
+          </wp:inline>
+        </w:drawing>
+      </w:r>
+    </w:p>
+    <w:p>
+      <w:pPr>
+        <w:rPr>
+          <w:noProof/>
+        </w:rPr>
+      </w:pPr>
+    </w:p>
+    <w:p>
+      <w:pPr>
+        <w:rPr>
+          <w:noProof/>
+        </w:rPr>
+      </w:pPr>
+    </w:p>
+    <w:p>
+      <w:pPr>
+        <w:rPr>
+          <w:sz w:val="40"/>
+          <w:szCs w:val="40"/>
+        </w:rPr>
+      </w:pPr>
+      <w:r>
+        <w:rPr>
+          <w:b/>
+          <w:noProof/>
+        </w:rPr>
+        <w:lastRenderedPageBreak/>
+        <w:t>List Lecturer/Sponsor by Category</w:t>
+      </w:r>
+      <w:r>
+        <w:rPr>
+          <w:b/>
+          <w:noProof/>
+        </w:rPr>
+        <w:t xml:space="preserve"> </w:t>
+      </w:r>
+      <w:r>
+        <w:rPr>
+          <w:noProof/>
+        </w:rPr>
+        <w:drawing>
+          <wp:inline distT="0" distB="0" distL="0" distR="0" wp14:anchorId="6BD0E798" wp14:editId="5AEC91A1">
+            <wp:extent cx="5944870" cy="3427730"/>
+            <wp:effectExtent l="0" t="0" r="0" b="1270"/>
+            <wp:docPr id="38" name="Picture 38"/>
+            <wp:cNvGraphicFramePr>
+              <a:graphicFrameLocks xmlns:a="http://schemas.openxmlformats.org/drawingml/2006/main" noChangeAspect="1"/>
+            </wp:cNvGraphicFramePr>
+            <a:graphic xmlns:a="http://schemas.openxmlformats.org/drawingml/2006/main">
+              <a:graphicData uri="http://schemas.openxmlformats.org/drawingml/2006/picture">
+                <pic:pic xmlns:pic="http://schemas.openxmlformats.org/drawingml/2006/picture">
+                  <pic:nvPicPr>
+                    <pic:cNvPr id="1" name=""/>
+                    <pic:cNvPicPr/>
+                  </pic:nvPicPr>
+                  <pic:blipFill>
+                    <a:blip r:embed="rId49"/>
+                    <a:stretch>
+                      <a:fillRect/>
+                    </a:stretch>
+                  </pic:blipFill>
+                  <pic:spPr>
+                    <a:xfrm>
+                      <a:off x="0" y="0"/>
+                      <a:ext cx="5944870" cy="3427730"/>
+                    </a:xfrm>
+                    <a:prstGeom prst="rect">
+                      <a:avLst/>
+                    </a:prstGeom>
+                  </pic:spPr>
+                </pic:pic>
+              </a:graphicData>
+            </a:graphic>
+          </wp:inline>
+        </w:drawing>
+      </w:r>
     </w:p>
     <w:sectPr>
       <w:pgSz w:w="12242" w:h="15842" w:code="275"/>
@@ -5406,7 +6012,7 @@
 </file>
 
 <file path=customXml/itemProps1.xml><?xml version="1.0" encoding="utf-8"?>
-<ds:datastoreItem xmlns:ds="http://schemas.openxmlformats.org/officeDocument/2006/customXml" ds:itemID="{76746290-A047-4397-9D6B-9CD7244DB847}">
+<ds:datastoreItem xmlns:ds="http://schemas.openxmlformats.org/officeDocument/2006/customXml" ds:itemID="{724FEAD0-02F5-4903-9C5A-B73CB311582E}">
   <ds:schemaRefs>
     <ds:schemaRef ds:uri="http://schemas.openxmlformats.org/officeDocument/2006/bibliography"/>
   </ds:schemaRefs>

</xml_diff>